<commit_message>
Freundeliste Prototypen + User stories + Diagramme fertig
</commit_message>
<xml_diff>
--- a/ProjektMappe/Projektmappe_Gruppe_P.docx
+++ b/ProjektMappe/Projektmappe_Gruppe_P.docx
@@ -265,8 +265,8 @@
         <w:tblLook w:val="04A0" w:firstRow="1" w:lastRow="0" w:firstColumn="1" w:lastColumn="0" w:noHBand="0" w:noVBand="1"/>
       </w:tblPr>
       <w:tblGrid>
-        <w:gridCol w:w="626"/>
-        <w:gridCol w:w="2470"/>
+        <w:gridCol w:w="675"/>
+        <w:gridCol w:w="2421"/>
         <w:gridCol w:w="2450"/>
         <w:gridCol w:w="2227"/>
         <w:gridCol w:w="1467"/>
@@ -277,7 +277,7 @@
         </w:trPr>
         <w:tc>
           <w:tcPr>
-            <w:tcW w:w="626" w:type="dxa"/>
+            <w:tcW w:w="675" w:type="dxa"/>
             <w:tcBorders>
               <w:top w:val="single" w:sz="4" w:space="0" w:color="auto"/>
               <w:left w:val="single" w:sz="4" w:space="0" w:color="auto"/>
@@ -307,7 +307,7 @@
         </w:tc>
         <w:tc>
           <w:tcPr>
-            <w:tcW w:w="2470" w:type="dxa"/>
+            <w:tcW w:w="2421" w:type="dxa"/>
             <w:tcBorders>
               <w:top w:val="single" w:sz="4" w:space="0" w:color="auto"/>
               <w:left w:val="single" w:sz="4" w:space="0" w:color="auto"/>
@@ -428,7 +428,7 @@
         </w:trPr>
         <w:tc>
           <w:tcPr>
-            <w:tcW w:w="626" w:type="dxa"/>
+            <w:tcW w:w="675" w:type="dxa"/>
             <w:tcBorders>
               <w:top w:val="single" w:sz="4" w:space="0" w:color="auto"/>
               <w:left w:val="single" w:sz="4" w:space="0" w:color="auto"/>
@@ -457,7 +457,7 @@
         </w:tc>
         <w:tc>
           <w:tcPr>
-            <w:tcW w:w="2470" w:type="dxa"/>
+            <w:tcW w:w="2421" w:type="dxa"/>
             <w:tcBorders>
               <w:top w:val="single" w:sz="4" w:space="0" w:color="auto"/>
               <w:left w:val="single" w:sz="4" w:space="0" w:color="auto"/>
@@ -549,7 +549,7 @@
         </w:trPr>
         <w:tc>
           <w:tcPr>
-            <w:tcW w:w="626" w:type="dxa"/>
+            <w:tcW w:w="675" w:type="dxa"/>
             <w:tcBorders>
               <w:top w:val="single" w:sz="4" w:space="0" w:color="auto"/>
               <w:left w:val="single" w:sz="4" w:space="0" w:color="auto"/>
@@ -575,7 +575,7 @@
         </w:tc>
         <w:tc>
           <w:tcPr>
-            <w:tcW w:w="2470" w:type="dxa"/>
+            <w:tcW w:w="2421" w:type="dxa"/>
             <w:tcBorders>
               <w:top w:val="single" w:sz="4" w:space="0" w:color="auto"/>
               <w:left w:val="single" w:sz="4" w:space="0" w:color="auto"/>
@@ -684,7 +684,7 @@
         </w:trPr>
         <w:tc>
           <w:tcPr>
-            <w:tcW w:w="626" w:type="dxa"/>
+            <w:tcW w:w="675" w:type="dxa"/>
             <w:tcBorders>
               <w:top w:val="single" w:sz="4" w:space="0" w:color="auto"/>
               <w:left w:val="single" w:sz="4" w:space="0" w:color="auto"/>
@@ -710,7 +710,7 @@
         </w:tc>
         <w:tc>
           <w:tcPr>
-            <w:tcW w:w="2470" w:type="dxa"/>
+            <w:tcW w:w="2421" w:type="dxa"/>
             <w:tcBorders>
               <w:top w:val="single" w:sz="4" w:space="0" w:color="auto"/>
               <w:left w:val="single" w:sz="4" w:space="0" w:color="auto"/>
@@ -819,7 +819,7 @@
         </w:trPr>
         <w:tc>
           <w:tcPr>
-            <w:tcW w:w="626" w:type="dxa"/>
+            <w:tcW w:w="675" w:type="dxa"/>
             <w:tcBorders>
               <w:top w:val="single" w:sz="4" w:space="0" w:color="auto"/>
               <w:left w:val="single" w:sz="4" w:space="0" w:color="auto"/>
@@ -845,7 +845,7 @@
         </w:tc>
         <w:tc>
           <w:tcPr>
-            <w:tcW w:w="2470" w:type="dxa"/>
+            <w:tcW w:w="2421" w:type="dxa"/>
             <w:tcBorders>
               <w:top w:val="single" w:sz="4" w:space="0" w:color="auto"/>
               <w:left w:val="single" w:sz="4" w:space="0" w:color="auto"/>
@@ -954,7 +954,7 @@
         </w:trPr>
         <w:tc>
           <w:tcPr>
-            <w:tcW w:w="626" w:type="dxa"/>
+            <w:tcW w:w="675" w:type="dxa"/>
             <w:tcBorders>
               <w:top w:val="single" w:sz="4" w:space="0" w:color="auto"/>
               <w:left w:val="single" w:sz="4" w:space="0" w:color="auto"/>
@@ -980,7 +980,7 @@
         </w:tc>
         <w:tc>
           <w:tcPr>
-            <w:tcW w:w="2470" w:type="dxa"/>
+            <w:tcW w:w="2421" w:type="dxa"/>
             <w:tcBorders>
               <w:top w:val="single" w:sz="4" w:space="0" w:color="auto"/>
               <w:left w:val="single" w:sz="4" w:space="0" w:color="auto"/>
@@ -1089,7 +1089,7 @@
         </w:trPr>
         <w:tc>
           <w:tcPr>
-            <w:tcW w:w="626" w:type="dxa"/>
+            <w:tcW w:w="675" w:type="dxa"/>
             <w:tcBorders>
               <w:top w:val="single" w:sz="4" w:space="0" w:color="auto"/>
               <w:left w:val="single" w:sz="4" w:space="0" w:color="auto"/>
@@ -1115,7 +1115,7 @@
         </w:tc>
         <w:tc>
           <w:tcPr>
-            <w:tcW w:w="2470" w:type="dxa"/>
+            <w:tcW w:w="2421" w:type="dxa"/>
             <w:tcBorders>
               <w:top w:val="single" w:sz="4" w:space="0" w:color="auto"/>
               <w:left w:val="single" w:sz="4" w:space="0" w:color="auto"/>
@@ -1224,7 +1224,7 @@
         </w:trPr>
         <w:tc>
           <w:tcPr>
-            <w:tcW w:w="626" w:type="dxa"/>
+            <w:tcW w:w="675" w:type="dxa"/>
             <w:tcBorders>
               <w:top w:val="single" w:sz="4" w:space="0" w:color="auto"/>
               <w:left w:val="single" w:sz="4" w:space="0" w:color="auto"/>
@@ -1250,7 +1250,7 @@
         </w:tc>
         <w:tc>
           <w:tcPr>
-            <w:tcW w:w="2470" w:type="dxa"/>
+            <w:tcW w:w="2421" w:type="dxa"/>
             <w:tcBorders>
               <w:top w:val="single" w:sz="4" w:space="0" w:color="auto"/>
               <w:left w:val="single" w:sz="4" w:space="0" w:color="auto"/>
@@ -1356,7 +1356,7 @@
         </w:trPr>
         <w:tc>
           <w:tcPr>
-            <w:tcW w:w="626" w:type="dxa"/>
+            <w:tcW w:w="675" w:type="dxa"/>
             <w:tcBorders>
               <w:top w:val="single" w:sz="4" w:space="0" w:color="auto"/>
               <w:left w:val="single" w:sz="4" w:space="0" w:color="auto"/>
@@ -1382,7 +1382,7 @@
         </w:tc>
         <w:tc>
           <w:tcPr>
-            <w:tcW w:w="2470" w:type="dxa"/>
+            <w:tcW w:w="2421" w:type="dxa"/>
             <w:tcBorders>
               <w:top w:val="single" w:sz="4" w:space="0" w:color="auto"/>
               <w:left w:val="single" w:sz="4" w:space="0" w:color="auto"/>
@@ -1488,7 +1488,7 @@
         </w:trPr>
         <w:tc>
           <w:tcPr>
-            <w:tcW w:w="626" w:type="dxa"/>
+            <w:tcW w:w="675" w:type="dxa"/>
             <w:tcBorders>
               <w:top w:val="single" w:sz="4" w:space="0" w:color="auto"/>
               <w:left w:val="single" w:sz="4" w:space="0" w:color="auto"/>
@@ -1514,7 +1514,7 @@
         </w:tc>
         <w:tc>
           <w:tcPr>
-            <w:tcW w:w="2470" w:type="dxa"/>
+            <w:tcW w:w="2421" w:type="dxa"/>
             <w:tcBorders>
               <w:top w:val="single" w:sz="4" w:space="0" w:color="auto"/>
               <w:left w:val="single" w:sz="4" w:space="0" w:color="auto"/>
@@ -1620,7 +1620,7 @@
         </w:trPr>
         <w:tc>
           <w:tcPr>
-            <w:tcW w:w="626" w:type="dxa"/>
+            <w:tcW w:w="675" w:type="dxa"/>
             <w:tcBorders>
               <w:top w:val="single" w:sz="4" w:space="0" w:color="auto"/>
               <w:left w:val="single" w:sz="4" w:space="0" w:color="auto"/>
@@ -1646,7 +1646,7 @@
         </w:tc>
         <w:tc>
           <w:tcPr>
-            <w:tcW w:w="2470" w:type="dxa"/>
+            <w:tcW w:w="2421" w:type="dxa"/>
             <w:tcBorders>
               <w:top w:val="single" w:sz="4" w:space="0" w:color="auto"/>
               <w:left w:val="single" w:sz="4" w:space="0" w:color="auto"/>
@@ -1752,7 +1752,7 @@
         </w:trPr>
         <w:tc>
           <w:tcPr>
-            <w:tcW w:w="626" w:type="dxa"/>
+            <w:tcW w:w="675" w:type="dxa"/>
             <w:tcBorders>
               <w:top w:val="single" w:sz="4" w:space="0" w:color="auto"/>
               <w:left w:val="single" w:sz="4" w:space="0" w:color="auto"/>
@@ -1782,7 +1782,7 @@
         </w:tc>
         <w:tc>
           <w:tcPr>
-            <w:tcW w:w="2470" w:type="dxa"/>
+            <w:tcW w:w="2421" w:type="dxa"/>
             <w:tcBorders>
               <w:top w:val="single" w:sz="4" w:space="0" w:color="auto"/>
               <w:left w:val="single" w:sz="4" w:space="0" w:color="auto"/>
@@ -1880,7 +1880,7 @@
         </w:trPr>
         <w:tc>
           <w:tcPr>
-            <w:tcW w:w="626" w:type="dxa"/>
+            <w:tcW w:w="675" w:type="dxa"/>
             <w:tcBorders>
               <w:top w:val="single" w:sz="4" w:space="0" w:color="auto"/>
               <w:left w:val="single" w:sz="4" w:space="0" w:color="auto"/>
@@ -1906,7 +1906,7 @@
         </w:tc>
         <w:tc>
           <w:tcPr>
-            <w:tcW w:w="2470" w:type="dxa"/>
+            <w:tcW w:w="2421" w:type="dxa"/>
             <w:tcBorders>
               <w:top w:val="single" w:sz="4" w:space="0" w:color="auto"/>
               <w:left w:val="single" w:sz="4" w:space="0" w:color="auto"/>
@@ -2022,7 +2022,7 @@
         </w:trPr>
         <w:tc>
           <w:tcPr>
-            <w:tcW w:w="626" w:type="dxa"/>
+            <w:tcW w:w="675" w:type="dxa"/>
             <w:tcBorders>
               <w:top w:val="single" w:sz="4" w:space="0" w:color="auto"/>
               <w:left w:val="single" w:sz="4" w:space="0" w:color="auto"/>
@@ -2048,7 +2048,7 @@
         </w:tc>
         <w:tc>
           <w:tcPr>
-            <w:tcW w:w="2470" w:type="dxa"/>
+            <w:tcW w:w="2421" w:type="dxa"/>
             <w:tcBorders>
               <w:top w:val="single" w:sz="4" w:space="0" w:color="auto"/>
               <w:left w:val="single" w:sz="4" w:space="0" w:color="auto"/>
@@ -2162,7 +2162,7 @@
         </w:trPr>
         <w:tc>
           <w:tcPr>
-            <w:tcW w:w="626" w:type="dxa"/>
+            <w:tcW w:w="675" w:type="dxa"/>
             <w:tcBorders>
               <w:top w:val="single" w:sz="4" w:space="0" w:color="auto"/>
               <w:left w:val="single" w:sz="4" w:space="0" w:color="auto"/>
@@ -2188,7 +2188,7 @@
         </w:tc>
         <w:tc>
           <w:tcPr>
-            <w:tcW w:w="2470" w:type="dxa"/>
+            <w:tcW w:w="2421" w:type="dxa"/>
             <w:tcBorders>
               <w:top w:val="single" w:sz="4" w:space="0" w:color="auto"/>
               <w:left w:val="single" w:sz="4" w:space="0" w:color="auto"/>
@@ -2308,7 +2308,7 @@
         </w:trPr>
         <w:tc>
           <w:tcPr>
-            <w:tcW w:w="626" w:type="dxa"/>
+            <w:tcW w:w="675" w:type="dxa"/>
             <w:tcBorders>
               <w:top w:val="single" w:sz="4" w:space="0" w:color="auto"/>
               <w:left w:val="single" w:sz="4" w:space="0" w:color="auto"/>
@@ -2335,7 +2335,7 @@
         </w:tc>
         <w:tc>
           <w:tcPr>
-            <w:tcW w:w="2470" w:type="dxa"/>
+            <w:tcW w:w="2421" w:type="dxa"/>
             <w:tcBorders>
               <w:top w:val="single" w:sz="4" w:space="0" w:color="auto"/>
               <w:left w:val="single" w:sz="4" w:space="0" w:color="auto"/>
@@ -2425,7 +2425,7 @@
         </w:trPr>
         <w:tc>
           <w:tcPr>
-            <w:tcW w:w="626" w:type="dxa"/>
+            <w:tcW w:w="675" w:type="dxa"/>
             <w:tcBorders>
               <w:top w:val="single" w:sz="4" w:space="0" w:color="auto"/>
               <w:left w:val="single" w:sz="4" w:space="0" w:color="auto"/>
@@ -2445,7 +2445,7 @@
         </w:tc>
         <w:tc>
           <w:tcPr>
-            <w:tcW w:w="2470" w:type="dxa"/>
+            <w:tcW w:w="2421" w:type="dxa"/>
             <w:tcBorders>
               <w:top w:val="single" w:sz="4" w:space="0" w:color="auto"/>
               <w:left w:val="single" w:sz="4" w:space="0" w:color="auto"/>
@@ -2538,7 +2538,7 @@
         </w:trPr>
         <w:tc>
           <w:tcPr>
-            <w:tcW w:w="626" w:type="dxa"/>
+            <w:tcW w:w="675" w:type="dxa"/>
             <w:tcBorders>
               <w:top w:val="single" w:sz="4" w:space="0" w:color="auto"/>
               <w:left w:val="single" w:sz="4" w:space="0" w:color="auto"/>
@@ -2558,7 +2558,7 @@
         </w:tc>
         <w:tc>
           <w:tcPr>
-            <w:tcW w:w="2470" w:type="dxa"/>
+            <w:tcW w:w="2421" w:type="dxa"/>
             <w:tcBorders>
               <w:top w:val="single" w:sz="4" w:space="0" w:color="auto"/>
               <w:left w:val="single" w:sz="4" w:space="0" w:color="auto"/>
@@ -2644,7 +2644,7 @@
         </w:trPr>
         <w:tc>
           <w:tcPr>
-            <w:tcW w:w="626" w:type="dxa"/>
+            <w:tcW w:w="675" w:type="dxa"/>
             <w:tcBorders>
               <w:top w:val="single" w:sz="4" w:space="0" w:color="auto"/>
               <w:left w:val="single" w:sz="4" w:space="0" w:color="auto"/>
@@ -2664,7 +2664,7 @@
         </w:tc>
         <w:tc>
           <w:tcPr>
-            <w:tcW w:w="2470" w:type="dxa"/>
+            <w:tcW w:w="2421" w:type="dxa"/>
             <w:tcBorders>
               <w:top w:val="single" w:sz="4" w:space="0" w:color="auto"/>
               <w:left w:val="single" w:sz="4" w:space="0" w:color="auto"/>
@@ -2759,7 +2759,7 @@
         </w:trPr>
         <w:tc>
           <w:tcPr>
-            <w:tcW w:w="626" w:type="dxa"/>
+            <w:tcW w:w="675" w:type="dxa"/>
             <w:tcBorders>
               <w:top w:val="single" w:sz="4" w:space="0" w:color="auto"/>
               <w:left w:val="single" w:sz="4" w:space="0" w:color="auto"/>
@@ -2779,7 +2779,7 @@
         </w:tc>
         <w:tc>
           <w:tcPr>
-            <w:tcW w:w="2470" w:type="dxa"/>
+            <w:tcW w:w="2421" w:type="dxa"/>
             <w:tcBorders>
               <w:top w:val="single" w:sz="4" w:space="0" w:color="auto"/>
               <w:left w:val="single" w:sz="4" w:space="0" w:color="auto"/>
@@ -2874,7 +2874,7 @@
         </w:trPr>
         <w:tc>
           <w:tcPr>
-            <w:tcW w:w="626" w:type="dxa"/>
+            <w:tcW w:w="675" w:type="dxa"/>
             <w:tcBorders>
               <w:top w:val="single" w:sz="4" w:space="0" w:color="auto"/>
               <w:left w:val="single" w:sz="4" w:space="0" w:color="auto"/>
@@ -2894,7 +2894,7 @@
         </w:tc>
         <w:tc>
           <w:tcPr>
-            <w:tcW w:w="2470" w:type="dxa"/>
+            <w:tcW w:w="2421" w:type="dxa"/>
             <w:tcBorders>
               <w:top w:val="single" w:sz="4" w:space="0" w:color="auto"/>
               <w:left w:val="single" w:sz="4" w:space="0" w:color="auto"/>
@@ -2993,7 +2993,7 @@
         </w:trPr>
         <w:tc>
           <w:tcPr>
-            <w:tcW w:w="626" w:type="dxa"/>
+            <w:tcW w:w="675" w:type="dxa"/>
             <w:tcBorders>
               <w:top w:val="single" w:sz="4" w:space="0" w:color="auto"/>
               <w:left w:val="single" w:sz="4" w:space="0" w:color="auto"/>
@@ -3013,7 +3013,7 @@
         </w:tc>
         <w:tc>
           <w:tcPr>
-            <w:tcW w:w="2470" w:type="dxa"/>
+            <w:tcW w:w="2421" w:type="dxa"/>
             <w:tcBorders>
               <w:top w:val="single" w:sz="4" w:space="0" w:color="auto"/>
               <w:left w:val="single" w:sz="4" w:space="0" w:color="auto"/>
@@ -3110,7 +3110,7 @@
         </w:trPr>
         <w:tc>
           <w:tcPr>
-            <w:tcW w:w="626" w:type="dxa"/>
+            <w:tcW w:w="675" w:type="dxa"/>
             <w:tcBorders>
               <w:top w:val="single" w:sz="4" w:space="0" w:color="auto"/>
               <w:left w:val="single" w:sz="4" w:space="0" w:color="auto"/>
@@ -3130,7 +3130,7 @@
         </w:tc>
         <w:tc>
           <w:tcPr>
-            <w:tcW w:w="2470" w:type="dxa"/>
+            <w:tcW w:w="2421" w:type="dxa"/>
             <w:tcBorders>
               <w:top w:val="single" w:sz="4" w:space="0" w:color="auto"/>
               <w:left w:val="single" w:sz="4" w:space="0" w:color="auto"/>
@@ -3225,7 +3225,7 @@
         </w:trPr>
         <w:tc>
           <w:tcPr>
-            <w:tcW w:w="626" w:type="dxa"/>
+            <w:tcW w:w="675" w:type="dxa"/>
             <w:tcBorders>
               <w:top w:val="single" w:sz="4" w:space="0" w:color="auto"/>
               <w:left w:val="single" w:sz="4" w:space="0" w:color="auto"/>
@@ -3252,7 +3252,7 @@
         </w:tc>
         <w:tc>
           <w:tcPr>
-            <w:tcW w:w="2470" w:type="dxa"/>
+            <w:tcW w:w="2421" w:type="dxa"/>
             <w:tcBorders>
               <w:top w:val="single" w:sz="4" w:space="0" w:color="auto"/>
               <w:left w:val="single" w:sz="4" w:space="0" w:color="auto"/>
@@ -3349,7 +3349,7 @@
         </w:trPr>
         <w:tc>
           <w:tcPr>
-            <w:tcW w:w="626" w:type="dxa"/>
+            <w:tcW w:w="675" w:type="dxa"/>
             <w:tcBorders>
               <w:top w:val="single" w:sz="4" w:space="0" w:color="auto"/>
               <w:left w:val="single" w:sz="4" w:space="0" w:color="auto"/>
@@ -3369,7 +3369,7 @@
         </w:tc>
         <w:tc>
           <w:tcPr>
-            <w:tcW w:w="2470" w:type="dxa"/>
+            <w:tcW w:w="2421" w:type="dxa"/>
             <w:tcBorders>
               <w:top w:val="single" w:sz="4" w:space="0" w:color="auto"/>
               <w:left w:val="single" w:sz="4" w:space="0" w:color="auto"/>
@@ -3464,7 +3464,7 @@
         </w:trPr>
         <w:tc>
           <w:tcPr>
-            <w:tcW w:w="626" w:type="dxa"/>
+            <w:tcW w:w="675" w:type="dxa"/>
             <w:tcBorders>
               <w:top w:val="single" w:sz="4" w:space="0" w:color="auto"/>
               <w:left w:val="single" w:sz="4" w:space="0" w:color="auto"/>
@@ -3484,7 +3484,7 @@
         </w:tc>
         <w:tc>
           <w:tcPr>
-            <w:tcW w:w="2470" w:type="dxa"/>
+            <w:tcW w:w="2421" w:type="dxa"/>
             <w:tcBorders>
               <w:top w:val="single" w:sz="4" w:space="0" w:color="auto"/>
               <w:left w:val="single" w:sz="4" w:space="0" w:color="auto"/>
@@ -3579,7 +3579,7 @@
         </w:trPr>
         <w:tc>
           <w:tcPr>
-            <w:tcW w:w="626" w:type="dxa"/>
+            <w:tcW w:w="675" w:type="dxa"/>
             <w:tcBorders>
               <w:top w:val="single" w:sz="4" w:space="0" w:color="auto"/>
               <w:left w:val="single" w:sz="4" w:space="0" w:color="auto"/>
@@ -3599,7 +3599,7 @@
         </w:tc>
         <w:tc>
           <w:tcPr>
-            <w:tcW w:w="2470" w:type="dxa"/>
+            <w:tcW w:w="2421" w:type="dxa"/>
             <w:tcBorders>
               <w:top w:val="single" w:sz="4" w:space="0" w:color="auto"/>
               <w:left w:val="single" w:sz="4" w:space="0" w:color="auto"/>
@@ -3694,7 +3694,7 @@
         </w:trPr>
         <w:tc>
           <w:tcPr>
-            <w:tcW w:w="626" w:type="dxa"/>
+            <w:tcW w:w="675" w:type="dxa"/>
             <w:tcBorders>
               <w:top w:val="single" w:sz="4" w:space="0" w:color="auto"/>
               <w:left w:val="single" w:sz="4" w:space="0" w:color="auto"/>
@@ -3714,7 +3714,7 @@
         </w:tc>
         <w:tc>
           <w:tcPr>
-            <w:tcW w:w="2470" w:type="dxa"/>
+            <w:tcW w:w="2421" w:type="dxa"/>
             <w:tcBorders>
               <w:top w:val="single" w:sz="4" w:space="0" w:color="auto"/>
               <w:left w:val="single" w:sz="4" w:space="0" w:color="auto"/>
@@ -3809,7 +3809,7 @@
         </w:trPr>
         <w:tc>
           <w:tcPr>
-            <w:tcW w:w="626" w:type="dxa"/>
+            <w:tcW w:w="675" w:type="dxa"/>
             <w:tcBorders>
               <w:top w:val="single" w:sz="4" w:space="0" w:color="auto"/>
               <w:left w:val="single" w:sz="4" w:space="0" w:color="auto"/>
@@ -3829,7 +3829,7 @@
         </w:tc>
         <w:tc>
           <w:tcPr>
-            <w:tcW w:w="2470" w:type="dxa"/>
+            <w:tcW w:w="2421" w:type="dxa"/>
             <w:tcBorders>
               <w:top w:val="single" w:sz="4" w:space="0" w:color="auto"/>
               <w:left w:val="single" w:sz="4" w:space="0" w:color="auto"/>
@@ -3924,7 +3924,7 @@
         </w:trPr>
         <w:tc>
           <w:tcPr>
-            <w:tcW w:w="626" w:type="dxa"/>
+            <w:tcW w:w="675" w:type="dxa"/>
             <w:tcBorders>
               <w:top w:val="single" w:sz="4" w:space="0" w:color="auto"/>
               <w:left w:val="single" w:sz="4" w:space="0" w:color="auto"/>
@@ -3944,7 +3944,7 @@
         </w:tc>
         <w:tc>
           <w:tcPr>
-            <w:tcW w:w="2470" w:type="dxa"/>
+            <w:tcW w:w="2421" w:type="dxa"/>
             <w:tcBorders>
               <w:top w:val="single" w:sz="4" w:space="0" w:color="auto"/>
               <w:left w:val="single" w:sz="4" w:space="0" w:color="auto"/>
@@ -4039,7 +4039,7 @@
         </w:trPr>
         <w:tc>
           <w:tcPr>
-            <w:tcW w:w="626" w:type="dxa"/>
+            <w:tcW w:w="675" w:type="dxa"/>
             <w:tcBorders>
               <w:top w:val="single" w:sz="4" w:space="0" w:color="auto"/>
               <w:left w:val="single" w:sz="4" w:space="0" w:color="auto"/>
@@ -4059,7 +4059,7 @@
         </w:tc>
         <w:tc>
           <w:tcPr>
-            <w:tcW w:w="2470" w:type="dxa"/>
+            <w:tcW w:w="2421" w:type="dxa"/>
             <w:tcBorders>
               <w:top w:val="single" w:sz="4" w:space="0" w:color="auto"/>
               <w:left w:val="single" w:sz="4" w:space="0" w:color="auto"/>
@@ -4154,7 +4154,7 @@
         </w:trPr>
         <w:tc>
           <w:tcPr>
-            <w:tcW w:w="626" w:type="dxa"/>
+            <w:tcW w:w="675" w:type="dxa"/>
             <w:tcBorders>
               <w:top w:val="single" w:sz="4" w:space="0" w:color="auto"/>
               <w:left w:val="single" w:sz="4" w:space="0" w:color="auto"/>
@@ -4174,7 +4174,7 @@
         </w:tc>
         <w:tc>
           <w:tcPr>
-            <w:tcW w:w="2470" w:type="dxa"/>
+            <w:tcW w:w="2421" w:type="dxa"/>
             <w:tcBorders>
               <w:top w:val="single" w:sz="4" w:space="0" w:color="auto"/>
               <w:left w:val="single" w:sz="4" w:space="0" w:color="auto"/>
@@ -4269,7 +4269,7 @@
         </w:trPr>
         <w:tc>
           <w:tcPr>
-            <w:tcW w:w="626" w:type="dxa"/>
+            <w:tcW w:w="675" w:type="dxa"/>
             <w:tcBorders>
               <w:top w:val="single" w:sz="4" w:space="0" w:color="auto"/>
               <w:left w:val="single" w:sz="4" w:space="0" w:color="auto"/>
@@ -4289,7 +4289,7 @@
         </w:tc>
         <w:tc>
           <w:tcPr>
-            <w:tcW w:w="2470" w:type="dxa"/>
+            <w:tcW w:w="2421" w:type="dxa"/>
             <w:tcBorders>
               <w:top w:val="single" w:sz="4" w:space="0" w:color="auto"/>
               <w:left w:val="single" w:sz="4" w:space="0" w:color="auto"/>
@@ -4384,7 +4384,7 @@
         </w:trPr>
         <w:tc>
           <w:tcPr>
-            <w:tcW w:w="626" w:type="dxa"/>
+            <w:tcW w:w="675" w:type="dxa"/>
             <w:tcBorders>
               <w:top w:val="single" w:sz="4" w:space="0" w:color="auto"/>
               <w:left w:val="single" w:sz="4" w:space="0" w:color="auto"/>
@@ -4411,7 +4411,7 @@
         </w:tc>
         <w:tc>
           <w:tcPr>
-            <w:tcW w:w="2470" w:type="dxa"/>
+            <w:tcW w:w="2421" w:type="dxa"/>
             <w:tcBorders>
               <w:top w:val="single" w:sz="4" w:space="0" w:color="auto"/>
               <w:left w:val="single" w:sz="4" w:space="0" w:color="auto"/>
@@ -4517,7 +4517,7 @@
         </w:trPr>
         <w:tc>
           <w:tcPr>
-            <w:tcW w:w="626" w:type="dxa"/>
+            <w:tcW w:w="675" w:type="dxa"/>
             <w:tcBorders>
               <w:top w:val="single" w:sz="4" w:space="0" w:color="auto"/>
               <w:left w:val="single" w:sz="4" w:space="0" w:color="auto"/>
@@ -4543,7 +4543,7 @@
         </w:tc>
         <w:tc>
           <w:tcPr>
-            <w:tcW w:w="2470" w:type="dxa"/>
+            <w:tcW w:w="2421" w:type="dxa"/>
             <w:tcBorders>
               <w:top w:val="single" w:sz="4" w:space="0" w:color="auto"/>
               <w:left w:val="single" w:sz="4" w:space="0" w:color="auto"/>
@@ -4652,7 +4652,7 @@
         </w:trPr>
         <w:tc>
           <w:tcPr>
-            <w:tcW w:w="626" w:type="dxa"/>
+            <w:tcW w:w="675" w:type="dxa"/>
             <w:tcBorders>
               <w:top w:val="single" w:sz="4" w:space="0" w:color="auto"/>
               <w:left w:val="single" w:sz="4" w:space="0" w:color="auto"/>
@@ -4678,7 +4678,7 @@
         </w:tc>
         <w:tc>
           <w:tcPr>
-            <w:tcW w:w="2470" w:type="dxa"/>
+            <w:tcW w:w="2421" w:type="dxa"/>
             <w:tcBorders>
               <w:top w:val="single" w:sz="4" w:space="0" w:color="auto"/>
               <w:left w:val="single" w:sz="4" w:space="0" w:color="auto"/>
@@ -4787,7 +4787,7 @@
         </w:trPr>
         <w:tc>
           <w:tcPr>
-            <w:tcW w:w="626" w:type="dxa"/>
+            <w:tcW w:w="675" w:type="dxa"/>
             <w:tcBorders>
               <w:top w:val="single" w:sz="4" w:space="0" w:color="auto"/>
               <w:left w:val="single" w:sz="4" w:space="0" w:color="auto"/>
@@ -4813,7 +4813,7 @@
         </w:tc>
         <w:tc>
           <w:tcPr>
-            <w:tcW w:w="2470" w:type="dxa"/>
+            <w:tcW w:w="2421" w:type="dxa"/>
             <w:tcBorders>
               <w:top w:val="single" w:sz="4" w:space="0" w:color="auto"/>
               <w:left w:val="single" w:sz="4" w:space="0" w:color="auto"/>
@@ -4922,7 +4922,7 @@
         </w:trPr>
         <w:tc>
           <w:tcPr>
-            <w:tcW w:w="626" w:type="dxa"/>
+            <w:tcW w:w="675" w:type="dxa"/>
             <w:tcBorders>
               <w:top w:val="single" w:sz="4" w:space="0" w:color="auto"/>
               <w:left w:val="single" w:sz="4" w:space="0" w:color="auto"/>
@@ -4948,7 +4948,7 @@
         </w:tc>
         <w:tc>
           <w:tcPr>
-            <w:tcW w:w="2470" w:type="dxa"/>
+            <w:tcW w:w="2421" w:type="dxa"/>
             <w:tcBorders>
               <w:top w:val="single" w:sz="4" w:space="0" w:color="auto"/>
               <w:left w:val="single" w:sz="4" w:space="0" w:color="auto"/>
@@ -5057,7 +5057,7 @@
         </w:trPr>
         <w:tc>
           <w:tcPr>
-            <w:tcW w:w="626" w:type="dxa"/>
+            <w:tcW w:w="675" w:type="dxa"/>
             <w:tcBorders>
               <w:top w:val="single" w:sz="4" w:space="0" w:color="auto"/>
               <w:left w:val="single" w:sz="4" w:space="0" w:color="auto"/>
@@ -5083,7 +5083,7 @@
         </w:tc>
         <w:tc>
           <w:tcPr>
-            <w:tcW w:w="2470" w:type="dxa"/>
+            <w:tcW w:w="2421" w:type="dxa"/>
             <w:tcBorders>
               <w:top w:val="single" w:sz="4" w:space="0" w:color="auto"/>
               <w:left w:val="single" w:sz="4" w:space="0" w:color="auto"/>
@@ -5192,7 +5192,7 @@
         </w:trPr>
         <w:tc>
           <w:tcPr>
-            <w:tcW w:w="626" w:type="dxa"/>
+            <w:tcW w:w="675" w:type="dxa"/>
             <w:tcBorders>
               <w:top w:val="single" w:sz="4" w:space="0" w:color="auto"/>
               <w:left w:val="single" w:sz="4" w:space="0" w:color="auto"/>
@@ -5218,7 +5218,7 @@
         </w:tc>
         <w:tc>
           <w:tcPr>
-            <w:tcW w:w="2470" w:type="dxa"/>
+            <w:tcW w:w="2421" w:type="dxa"/>
             <w:tcBorders>
               <w:top w:val="single" w:sz="4" w:space="0" w:color="auto"/>
               <w:left w:val="single" w:sz="4" w:space="0" w:color="auto"/>
@@ -5327,7 +5327,7 @@
         </w:trPr>
         <w:tc>
           <w:tcPr>
-            <w:tcW w:w="626" w:type="dxa"/>
+            <w:tcW w:w="675" w:type="dxa"/>
             <w:tcBorders>
               <w:top w:val="single" w:sz="4" w:space="0" w:color="auto"/>
               <w:left w:val="single" w:sz="4" w:space="0" w:color="auto"/>
@@ -5353,7 +5353,7 @@
         </w:tc>
         <w:tc>
           <w:tcPr>
-            <w:tcW w:w="2470" w:type="dxa"/>
+            <w:tcW w:w="2421" w:type="dxa"/>
             <w:tcBorders>
               <w:top w:val="single" w:sz="4" w:space="0" w:color="auto"/>
               <w:left w:val="single" w:sz="4" w:space="0" w:color="auto"/>
@@ -5464,7 +5464,7 @@
         </w:trPr>
         <w:tc>
           <w:tcPr>
-            <w:tcW w:w="626" w:type="dxa"/>
+            <w:tcW w:w="675" w:type="dxa"/>
             <w:tcBorders>
               <w:top w:val="single" w:sz="4" w:space="0" w:color="auto"/>
               <w:left w:val="single" w:sz="4" w:space="0" w:color="auto"/>
@@ -5490,7 +5490,7 @@
         </w:tc>
         <w:tc>
           <w:tcPr>
-            <w:tcW w:w="2470" w:type="dxa"/>
+            <w:tcW w:w="2421" w:type="dxa"/>
             <w:tcBorders>
               <w:top w:val="single" w:sz="4" w:space="0" w:color="auto"/>
               <w:left w:val="single" w:sz="4" w:space="0" w:color="auto"/>
@@ -5588,7 +5588,7 @@
               <w:rPr>
                 <w:rFonts w:cstheme="minorHAnsi"/>
               </w:rPr>
-              <w:t>In Bearbeitung</w:t>
+              <w:t>Fertig</w:t>
             </w:r>
           </w:p>
         </w:tc>
@@ -5599,7 +5599,7 @@
         </w:trPr>
         <w:tc>
           <w:tcPr>
-            <w:tcW w:w="626" w:type="dxa"/>
+            <w:tcW w:w="675" w:type="dxa"/>
             <w:tcBorders>
               <w:top w:val="single" w:sz="4" w:space="0" w:color="auto"/>
               <w:left w:val="single" w:sz="4" w:space="0" w:color="auto"/>
@@ -5625,7 +5625,7 @@
         </w:tc>
         <w:tc>
           <w:tcPr>
-            <w:tcW w:w="2470" w:type="dxa"/>
+            <w:tcW w:w="2421" w:type="dxa"/>
             <w:tcBorders>
               <w:top w:val="single" w:sz="4" w:space="0" w:color="auto"/>
               <w:left w:val="single" w:sz="4" w:space="0" w:color="auto"/>
@@ -5723,7 +5723,7 @@
               <w:rPr>
                 <w:rFonts w:cstheme="minorHAnsi"/>
               </w:rPr>
-              <w:t>In Bearbeitung</w:t>
+              <w:t>Fertig</w:t>
             </w:r>
           </w:p>
         </w:tc>
@@ -5734,7 +5734,7 @@
         </w:trPr>
         <w:tc>
           <w:tcPr>
-            <w:tcW w:w="626" w:type="dxa"/>
+            <w:tcW w:w="675" w:type="dxa"/>
             <w:tcBorders>
               <w:top w:val="single" w:sz="4" w:space="0" w:color="auto"/>
               <w:left w:val="single" w:sz="4" w:space="0" w:color="auto"/>
@@ -5760,7 +5760,7 @@
         </w:tc>
         <w:tc>
           <w:tcPr>
-            <w:tcW w:w="2470" w:type="dxa"/>
+            <w:tcW w:w="2421" w:type="dxa"/>
             <w:tcBorders>
               <w:top w:val="single" w:sz="4" w:space="0" w:color="auto"/>
               <w:left w:val="single" w:sz="4" w:space="0" w:color="auto"/>
@@ -5870,7 +5870,7 @@
         </w:trPr>
         <w:tc>
           <w:tcPr>
-            <w:tcW w:w="626" w:type="dxa"/>
+            <w:tcW w:w="675" w:type="dxa"/>
             <w:tcBorders>
               <w:top w:val="single" w:sz="4" w:space="0" w:color="auto"/>
               <w:left w:val="single" w:sz="4" w:space="0" w:color="auto"/>
@@ -5897,7 +5897,7 @@
         </w:tc>
         <w:tc>
           <w:tcPr>
-            <w:tcW w:w="2470" w:type="dxa"/>
+            <w:tcW w:w="2421" w:type="dxa"/>
             <w:tcBorders>
               <w:top w:val="single" w:sz="4" w:space="0" w:color="auto"/>
               <w:left w:val="single" w:sz="4" w:space="0" w:color="auto"/>
@@ -6007,7 +6007,7 @@
         </w:trPr>
         <w:tc>
           <w:tcPr>
-            <w:tcW w:w="626" w:type="dxa"/>
+            <w:tcW w:w="675" w:type="dxa"/>
             <w:tcBorders>
               <w:top w:val="single" w:sz="4" w:space="0" w:color="auto"/>
               <w:left w:val="single" w:sz="4" w:space="0" w:color="auto"/>
@@ -6033,7 +6033,7 @@
         </w:tc>
         <w:tc>
           <w:tcPr>
-            <w:tcW w:w="2470" w:type="dxa"/>
+            <w:tcW w:w="2421" w:type="dxa"/>
             <w:tcBorders>
               <w:top w:val="single" w:sz="4" w:space="0" w:color="auto"/>
               <w:left w:val="single" w:sz="4" w:space="0" w:color="auto"/>
@@ -6129,7 +6129,7 @@
         </w:trPr>
         <w:tc>
           <w:tcPr>
-            <w:tcW w:w="626" w:type="dxa"/>
+            <w:tcW w:w="675" w:type="dxa"/>
             <w:tcBorders>
               <w:top w:val="single" w:sz="4" w:space="0" w:color="auto"/>
               <w:left w:val="single" w:sz="4" w:space="0" w:color="auto"/>
@@ -6149,7 +6149,7 @@
         </w:tc>
         <w:tc>
           <w:tcPr>
-            <w:tcW w:w="2470" w:type="dxa"/>
+            <w:tcW w:w="2421" w:type="dxa"/>
             <w:tcBorders>
               <w:top w:val="single" w:sz="4" w:space="0" w:color="auto"/>
               <w:left w:val="single" w:sz="4" w:space="0" w:color="auto"/>
@@ -6256,7 +6256,7 @@
         </w:trPr>
         <w:tc>
           <w:tcPr>
-            <w:tcW w:w="626" w:type="dxa"/>
+            <w:tcW w:w="675" w:type="dxa"/>
             <w:tcBorders>
               <w:top w:val="single" w:sz="4" w:space="0" w:color="auto"/>
               <w:left w:val="single" w:sz="4" w:space="0" w:color="auto"/>
@@ -6276,7 +6276,7 @@
         </w:tc>
         <w:tc>
           <w:tcPr>
-            <w:tcW w:w="2470" w:type="dxa"/>
+            <w:tcW w:w="2421" w:type="dxa"/>
             <w:tcBorders>
               <w:top w:val="single" w:sz="4" w:space="0" w:color="auto"/>
               <w:left w:val="single" w:sz="4" w:space="0" w:color="auto"/>
@@ -6381,7 +6381,7 @@
         </w:trPr>
         <w:tc>
           <w:tcPr>
-            <w:tcW w:w="626" w:type="dxa"/>
+            <w:tcW w:w="675" w:type="dxa"/>
             <w:tcBorders>
               <w:top w:val="single" w:sz="4" w:space="0" w:color="auto"/>
               <w:left w:val="single" w:sz="4" w:space="0" w:color="auto"/>
@@ -6401,7 +6401,7 @@
         </w:tc>
         <w:tc>
           <w:tcPr>
-            <w:tcW w:w="2470" w:type="dxa"/>
+            <w:tcW w:w="2421" w:type="dxa"/>
             <w:tcBorders>
               <w:top w:val="single" w:sz="4" w:space="0" w:color="auto"/>
               <w:left w:val="single" w:sz="4" w:space="0" w:color="auto"/>
@@ -6506,7 +6506,7 @@
         </w:trPr>
         <w:tc>
           <w:tcPr>
-            <w:tcW w:w="626" w:type="dxa"/>
+            <w:tcW w:w="675" w:type="dxa"/>
             <w:tcBorders>
               <w:top w:val="single" w:sz="4" w:space="0" w:color="auto"/>
               <w:left w:val="single" w:sz="4" w:space="0" w:color="auto"/>
@@ -6526,7 +6526,7 @@
         </w:tc>
         <w:tc>
           <w:tcPr>
-            <w:tcW w:w="2470" w:type="dxa"/>
+            <w:tcW w:w="2421" w:type="dxa"/>
             <w:tcBorders>
               <w:top w:val="single" w:sz="4" w:space="0" w:color="auto"/>
               <w:left w:val="single" w:sz="4" w:space="0" w:color="auto"/>
@@ -6631,7 +6631,7 @@
         </w:trPr>
         <w:tc>
           <w:tcPr>
-            <w:tcW w:w="626" w:type="dxa"/>
+            <w:tcW w:w="675" w:type="dxa"/>
             <w:tcBorders>
               <w:top w:val="single" w:sz="4" w:space="0" w:color="auto"/>
               <w:left w:val="single" w:sz="4" w:space="0" w:color="auto"/>
@@ -6651,7 +6651,7 @@
         </w:tc>
         <w:tc>
           <w:tcPr>
-            <w:tcW w:w="2470" w:type="dxa"/>
+            <w:tcW w:w="2421" w:type="dxa"/>
             <w:tcBorders>
               <w:top w:val="single" w:sz="4" w:space="0" w:color="auto"/>
               <w:left w:val="single" w:sz="4" w:space="0" w:color="auto"/>
@@ -6756,7 +6756,7 @@
         </w:trPr>
         <w:tc>
           <w:tcPr>
-            <w:tcW w:w="626" w:type="dxa"/>
+            <w:tcW w:w="675" w:type="dxa"/>
             <w:tcBorders>
               <w:top w:val="single" w:sz="4" w:space="0" w:color="auto"/>
               <w:left w:val="single" w:sz="4" w:space="0" w:color="auto"/>
@@ -6776,7 +6776,7 @@
         </w:tc>
         <w:tc>
           <w:tcPr>
-            <w:tcW w:w="2470" w:type="dxa"/>
+            <w:tcW w:w="2421" w:type="dxa"/>
             <w:tcBorders>
               <w:top w:val="single" w:sz="4" w:space="0" w:color="auto"/>
               <w:left w:val="single" w:sz="4" w:space="0" w:color="auto"/>

</xml_diff>